<commit_message>
Added LB specific instruction
</commit_message>
<xml_diff>
--- a/docs/Kaltura_On_Prem_Installation_Guide_Iris.docx
+++ b/docs/Kaltura_On_Prem_Installation_Guide_Iris.docx
@@ -6096,7 +6096,7 @@
         <w:pStyle w:val="BodyText"/>
         <w:numPr>
           <w:ilvl w:val="0"/>
-          <w:numId w:val="47"/>
+          <w:numId w:val="45"/>
         </w:numPr>
         <w:rPr>
           <w:lang w:val="en-US"/>
@@ -15699,6 +15699,151 @@
     <w:p>
       <w:pPr>
         <w:pStyle w:val="BodyText"/>
+        <w:ind w:left="720"/>
+        <w:rPr>
+          <w:lang w:val="en-US"/>
+        </w:rPr>
+      </w:pPr>
+    </w:p>
+    <w:tbl>
+      <w:tblPr>
+        <w:tblW w:w="9134" w:type="dxa"/>
+        <w:tblLayout w:type="fixed"/>
+        <w:tblCellMar>
+          <w:top w:w="3402" w:type="dxa"/>
+          <w:left w:w="3402" w:type="dxa"/>
+          <w:bottom w:w="3402" w:type="dxa"/>
+          <w:right w:w="3402" w:type="dxa"/>
+        </w:tblCellMar>
+        <w:tblLook w:val="0000" w:firstRow="0" w:lastRow="0" w:firstColumn="0" w:lastColumn="0" w:noHBand="0" w:noVBand="0"/>
+      </w:tblPr>
+      <w:tblGrid>
+        <w:gridCol w:w="1020"/>
+        <w:gridCol w:w="8114"/>
+      </w:tblGrid>
+      <w:tr>
+        <w:trPr>
+          <w:cantSplit/>
+        </w:trPr>
+        <w:tc>
+          <w:tcPr>
+            <w:tcW w:w="1020" w:type="dxa"/>
+            <w:tcMar>
+              <w:top w:w="0" w:type="dxa"/>
+              <w:left w:w="62" w:type="dxa"/>
+              <w:bottom w:w="0" w:type="dxa"/>
+              <w:right w:w="62" w:type="dxa"/>
+            </w:tcMar>
+          </w:tcPr>
+          <w:p>
+            <w:pPr>
+              <w:pStyle w:val="Note"/>
+              <w:rPr>
+                <w:lang w:val="en-US"/>
+              </w:rPr>
+            </w:pPr>
+            <w:r>
+              <w:rPr>
+                <w:noProof/>
+                <w:lang w:val="en-US" w:bidi="he-IL"/>
+              </w:rPr>
+              <w:drawing>
+                <wp:inline distT="0" distB="0" distL="0" distR="0" wp14:anchorId="560ED2D2" wp14:editId="11BA96D0">
+                  <wp:extent cx="469392" cy="440055"/>
+                  <wp:effectExtent l="0" t="0" r="6985" b="0"/>
+                  <wp:docPr id="16" name="Picture 16"/>
+                  <wp:cNvGraphicFramePr>
+                    <a:graphicFrameLocks xmlns:a="http://schemas.openxmlformats.org/drawingml/2006/main" noChangeAspect="1"/>
+                  </wp:cNvGraphicFramePr>
+                  <a:graphic xmlns:a="http://schemas.openxmlformats.org/drawingml/2006/main">
+                    <a:graphicData uri="http://schemas.openxmlformats.org/drawingml/2006/picture">
+                      <pic:pic xmlns:pic="http://schemas.openxmlformats.org/drawingml/2006/picture">
+                        <pic:nvPicPr>
+                          <pic:cNvPr id="0" name="NoteIcons.png"/>
+                          <pic:cNvPicPr/>
+                        </pic:nvPicPr>
+                        <pic:blipFill>
+                          <a:blip r:embed="rId23" cstate="print">
+                            <a:extLst>
+                              <a:ext uri="{28A0092B-C50C-407E-A947-70E740481C1C}">
+                                <a14:useLocalDpi xmlns:a14="http://schemas.microsoft.com/office/drawing/2010/main" val="0"/>
+                              </a:ext>
+                            </a:extLst>
+                          </a:blip>
+                          <a:stretch>
+                            <a:fillRect/>
+                          </a:stretch>
+                        </pic:blipFill>
+                        <pic:spPr>
+                          <a:xfrm>
+                            <a:off x="0" y="0"/>
+                            <a:ext cx="471233" cy="441781"/>
+                          </a:xfrm>
+                          <a:prstGeom prst="rect">
+                            <a:avLst/>
+                          </a:prstGeom>
+                        </pic:spPr>
+                      </pic:pic>
+                    </a:graphicData>
+                  </a:graphic>
+                </wp:inline>
+              </w:drawing>
+            </w:r>
+          </w:p>
+        </w:tc>
+        <w:tc>
+          <w:tcPr>
+            <w:tcW w:w="8114" w:type="dxa"/>
+            <w:shd w:val="clear" w:color="auto" w:fill="F2F4D5"/>
+            <w:tcMar>
+              <w:top w:w="0" w:type="dxa"/>
+              <w:left w:w="62" w:type="dxa"/>
+              <w:bottom w:w="0" w:type="dxa"/>
+              <w:right w:w="62" w:type="dxa"/>
+            </w:tcMar>
+          </w:tcPr>
+          <w:p>
+            <w:pPr>
+              <w:pStyle w:val="Note"/>
+              <w:rPr>
+                <w:lang w:val="en-US"/>
+              </w:rPr>
+            </w:pPr>
+            <w:r>
+              <w:rPr>
+                <w:rStyle w:val="SpecialBold"/>
+                <w:rFonts w:asciiTheme="minorBidi" w:hAnsiTheme="minorBidi" w:cstheme="minorBidi"/>
+                <w:lang w:val="en-US"/>
+              </w:rPr>
+              <w:t>NOTE:</w:t>
+            </w:r>
+            <w:r>
+              <w:rPr>
+                <w:lang w:val="en-US"/>
+              </w:rPr>
+              <w:t xml:space="preserve"> </w:t>
+            </w:r>
+            <w:r>
+              <w:rPr>
+                <w:lang w:val="en-US"/>
+              </w:rPr>
+              <w:t>If you are installing more than 1 API machine, remember to configure your load balancer before each API machine installation: disable all the machines in the configuration except for the one being currently installed.</w:t>
+            </w:r>
+            <w:bookmarkStart w:id="138" w:name="_GoBack"/>
+            <w:bookmarkEnd w:id="138"/>
+          </w:p>
+        </w:tc>
+      </w:tr>
+    </w:tbl>
+    <w:p>
+      <w:pPr>
+        <w:pStyle w:val="BodyText"/>
+      </w:pPr>
+    </w:p>
+    <w:p>
+      <w:pPr>
+        <w:pStyle w:val="BodyText"/>
+        <w:ind w:left="720"/>
         <w:rPr>
           <w:lang w:val="en-US"/>
         </w:rPr>
@@ -15709,7 +15854,7 @@
         <w:pStyle w:val="BodyText"/>
         <w:numPr>
           <w:ilvl w:val="0"/>
-          <w:numId w:val="54"/>
+          <w:numId w:val="46"/>
         </w:numPr>
         <w:rPr>
           <w:lang w:val="en-US"/>
@@ -15795,15 +15940,6 @@
           <w:lang w:val="en-US"/>
         </w:rPr>
       </w:pPr>
-    </w:p>
-    <w:p>
-      <w:pPr>
-        <w:pStyle w:val="BodyText"/>
-        <w:ind w:left="720"/>
-        <w:rPr>
-          <w:lang w:val="en-US"/>
-        </w:rPr>
-      </w:pPr>
       <w:r>
         <w:rPr>
           <w:lang w:val="en-US"/>
@@ -15814,13 +15950,13 @@
         <w:rPr>
           <w:lang w:val="en-US"/>
         </w:rPr>
-        <w:t>erein X is the current index of</w:t>
-      </w:r>
-      <w:r>
-        <w:rPr>
-          <w:lang w:val="en-US"/>
-        </w:rPr>
-        <w:t xml:space="preserve"> the array.</w:t>
+        <w:t>erein</w:t>
+      </w:r>
+      <w:r>
+        <w:rPr>
+          <w:lang w:val="en-US"/>
+        </w:rPr>
+        <w:t>:</w:t>
       </w:r>
     </w:p>
     <w:p>
@@ -15828,7 +15964,39 @@
         <w:pStyle w:val="BodyText"/>
         <w:numPr>
           <w:ilvl w:val="0"/>
-          <w:numId w:val="54"/>
+          <w:numId w:val="47"/>
+        </w:numPr>
+        <w:rPr>
+          <w:lang w:val="en-US"/>
+        </w:rPr>
+      </w:pPr>
+      <w:r>
+        <w:rPr>
+          <w:lang w:val="en-US"/>
+        </w:rPr>
+        <w:t>X is the current index of</w:t>
+      </w:r>
+      <w:r>
+        <w:rPr>
+          <w:lang w:val="en-US"/>
+        </w:rPr>
+        <w:t xml:space="preserve"> the array.</w:t>
+      </w:r>
+    </w:p>
+    <w:p>
+      <w:pPr>
+        <w:pStyle w:val="BodyText"/>
+        <w:rPr>
+          <w:lang w:val="en-US"/>
+        </w:rPr>
+      </w:pPr>
+    </w:p>
+    <w:p>
+      <w:pPr>
+        <w:pStyle w:val="BodyText"/>
+        <w:numPr>
+          <w:ilvl w:val="0"/>
+          <w:numId w:val="46"/>
         </w:numPr>
         <w:rPr>
           <w:lang w:val="en-US"/>
@@ -15872,7 +16040,7 @@
         <w:pStyle w:val="BodyText"/>
         <w:numPr>
           <w:ilvl w:val="0"/>
-          <w:numId w:val="54"/>
+          <w:numId w:val="46"/>
         </w:numPr>
         <w:rPr>
           <w:lang w:val="en-US"/>
@@ -15909,7 +16077,7 @@
         <w:pStyle w:val="BodyText"/>
         <w:numPr>
           <w:ilvl w:val="0"/>
-          <w:numId w:val="54"/>
+          <w:numId w:val="46"/>
         </w:numPr>
         <w:rPr>
           <w:lang w:val="en-US"/>
@@ -15984,7 +16152,7 @@
         <w:pStyle w:val="BodyText"/>
         <w:numPr>
           <w:ilvl w:val="0"/>
-          <w:numId w:val="54"/>
+          <w:numId w:val="46"/>
         </w:numPr>
         <w:rPr>
           <w:lang w:val="en-US"/>
@@ -16029,8 +16197,6 @@
         </w:rPr>
         <w:t>@APP_DIR@/infra/general/checkLoadBalancerHeaders</w:t>
       </w:r>
-      <w:bookmarkStart w:id="138" w:name="_GoBack"/>
-      <w:bookmarkEnd w:id="138"/>
       <w:r>
         <w:rPr>
           <w:rFonts w:ascii="Consolas" w:hAnsi="Consolas"/>
@@ -16045,7 +16211,7 @@
         <w:pStyle w:val="BodyText"/>
         <w:numPr>
           <w:ilvl w:val="0"/>
-          <w:numId w:val="54"/>
+          <w:numId w:val="46"/>
         </w:numPr>
         <w:rPr>
           <w:lang w:val="en-US"/>
@@ -17138,7 +17304,7 @@
       <w:fldChar w:fldCharType="separate"/>
     </w:r>
     <w:r>
-      <w:t>22</w:t>
+      <w:t>20</w:t>
     </w:r>
     <w:r>
       <w:fldChar w:fldCharType="end"/>
@@ -17179,7 +17345,7 @@
       <w:fldChar w:fldCharType="separate"/>
     </w:r>
     <w:r>
-      <w:t>23</w:t>
+      <w:t>21</w:t>
     </w:r>
     <w:r>
       <w:fldChar w:fldCharType="end"/>
@@ -17725,7 +17891,7 @@
         <w:rPr>
           <w:noProof/>
         </w:rPr>
-        <w:t>Post Installation Tasks</w:t>
+        <w:t>Installing Kaltura On-Prem</w:t>
       </w:r>
     </w:fldSimple>
   </w:p>
@@ -18294,7 +18460,7 @@
         <v:path o:extrusionok="f" gradientshapeok="t" o:connecttype="rect"/>
         <o:lock v:ext="edit" aspectratio="t"/>
       </v:shapetype>
-      <v:shape id="_x0000_i1027" type="#_x0000_t75" style="width:14.25pt;height:12.75pt" o:bullet="t">
+      <v:shape id="_x0000_i1029" type="#_x0000_t75" style="width:14.25pt;height:12.75pt" o:bullet="t">
         <v:imagedata r:id="rId1" o:title="bullet212"/>
       </v:shape>
     </w:pict>
@@ -18318,20 +18484,6 @@
     </w:lvl>
   </w:abstractNum>
   <w:abstractNum w:abstractNumId="1">
-    <w:nsid w:val="FFFFFF7F"/>
-    <w:multiLevelType w:val="singleLevel"/>
-    <w:tmpl w:val="E9202E6E"/>
-    <w:lvl w:ilvl="0">
-      <w:start w:val="1"/>
-      <w:numFmt w:val="lowerLetter"/>
-      <w:lvlText w:val="%1)"/>
-      <w:lvlJc w:val="left"/>
-      <w:pPr>
-        <w:ind w:left="1890" w:hanging="360"/>
-      </w:pPr>
-    </w:lvl>
-  </w:abstractNum>
-  <w:abstractNum w:abstractNumId="2">
     <w:nsid w:val="FFFFFF81"/>
     <w:multiLevelType w:val="singleLevel"/>
     <w:tmpl w:val="F1C0E5CE"/>
@@ -18352,7 +18504,7 @@
       </w:rPr>
     </w:lvl>
   </w:abstractNum>
-  <w:abstractNum w:abstractNumId="3">
+  <w:abstractNum w:abstractNumId="2">
     <w:nsid w:val="FFFFFF82"/>
     <w:multiLevelType w:val="singleLevel"/>
     <w:tmpl w:val="83C23BA4"/>
@@ -18373,7 +18525,7 @@
       </w:rPr>
     </w:lvl>
   </w:abstractNum>
-  <w:abstractNum w:abstractNumId="4">
+  <w:abstractNum w:abstractNumId="3">
     <w:nsid w:val="03394313"/>
     <w:multiLevelType w:val="hybridMultilevel"/>
     <w:tmpl w:val="82D464CE"/>
@@ -18505,7 +18657,7 @@
       </w:pPr>
     </w:lvl>
   </w:abstractNum>
-  <w:abstractNum w:abstractNumId="5">
+  <w:abstractNum w:abstractNumId="4">
     <w:nsid w:val="054430FB"/>
     <w:multiLevelType w:val="hybridMultilevel"/>
     <w:tmpl w:val="5964E0CA"/>
@@ -18594,7 +18746,7 @@
       </w:pPr>
     </w:lvl>
   </w:abstractNum>
-  <w:abstractNum w:abstractNumId="6">
+  <w:abstractNum w:abstractNumId="5">
     <w:nsid w:val="08E035E5"/>
     <w:multiLevelType w:val="singleLevel"/>
     <w:tmpl w:val="9B0A33F2"/>
@@ -18617,7 +18769,7 @@
       </w:rPr>
     </w:lvl>
   </w:abstractNum>
-  <w:abstractNum w:abstractNumId="7">
+  <w:abstractNum w:abstractNumId="6">
     <w:nsid w:val="08E5751F"/>
     <w:multiLevelType w:val="hybridMultilevel"/>
     <w:tmpl w:val="F926E90E"/>
@@ -18707,7 +18859,7 @@
       </w:pPr>
     </w:lvl>
   </w:abstractNum>
-  <w:abstractNum w:abstractNumId="8">
+  <w:abstractNum w:abstractNumId="7">
     <w:nsid w:val="0ABE4411"/>
     <w:multiLevelType w:val="hybridMultilevel"/>
     <w:tmpl w:val="EA3A78C6"/>
@@ -18821,7 +18973,7 @@
       </w:rPr>
     </w:lvl>
   </w:abstractNum>
-  <w:abstractNum w:abstractNumId="9">
+  <w:abstractNum w:abstractNumId="8">
     <w:nsid w:val="0FBB3C4F"/>
     <w:multiLevelType w:val="hybridMultilevel"/>
     <w:tmpl w:val="AB3A47E2"/>
@@ -18937,7 +19089,7 @@
       </w:rPr>
     </w:lvl>
   </w:abstractNum>
-  <w:abstractNum w:abstractNumId="10">
+  <w:abstractNum w:abstractNumId="9">
     <w:nsid w:val="10F531A4"/>
     <w:multiLevelType w:val="hybridMultilevel"/>
     <w:tmpl w:val="41F47D88"/>
@@ -19050,7 +19202,7 @@
       </w:rPr>
     </w:lvl>
   </w:abstractNum>
-  <w:abstractNum w:abstractNumId="11">
+  <w:abstractNum w:abstractNumId="10">
     <w:nsid w:val="11E53DFF"/>
     <w:multiLevelType w:val="hybridMultilevel"/>
     <w:tmpl w:val="693695FA"/>
@@ -19164,7 +19316,7 @@
       </w:rPr>
     </w:lvl>
   </w:abstractNum>
-  <w:abstractNum w:abstractNumId="12">
+  <w:abstractNum w:abstractNumId="11">
     <w:nsid w:val="145830AC"/>
     <w:multiLevelType w:val="multilevel"/>
     <w:tmpl w:val="74A673B6"/>
@@ -19305,7 +19457,7 @@
       </w:rPr>
     </w:lvl>
   </w:abstractNum>
-  <w:abstractNum w:abstractNumId="13">
+  <w:abstractNum w:abstractNumId="12">
     <w:nsid w:val="14AB0C83"/>
     <w:multiLevelType w:val="hybridMultilevel"/>
     <w:tmpl w:val="2EF2803C"/>
@@ -19395,7 +19547,7 @@
       </w:pPr>
     </w:lvl>
   </w:abstractNum>
-  <w:abstractNum w:abstractNumId="14">
+  <w:abstractNum w:abstractNumId="13">
     <w:nsid w:val="152F61A2"/>
     <w:multiLevelType w:val="hybridMultilevel"/>
     <w:tmpl w:val="37588616"/>
@@ -19492,6 +19644,119 @@
       <w:pPr>
         <w:ind w:left="6763" w:hanging="180"/>
       </w:pPr>
+    </w:lvl>
+  </w:abstractNum>
+  <w:abstractNum w:abstractNumId="14">
+    <w:nsid w:val="1EAD1CAE"/>
+    <w:multiLevelType w:val="hybridMultilevel"/>
+    <w:tmpl w:val="CC1E0F4E"/>
+    <w:lvl w:ilvl="0" w:tplc="04090001">
+      <w:start w:val="1"/>
+      <w:numFmt w:val="bullet"/>
+      <w:lvlText w:val=""/>
+      <w:lvlJc w:val="left"/>
+      <w:pPr>
+        <w:ind w:left="1500" w:hanging="360"/>
+      </w:pPr>
+      <w:rPr>
+        <w:rFonts w:ascii="Symbol" w:hAnsi="Symbol" w:hint="default"/>
+      </w:rPr>
+    </w:lvl>
+    <w:lvl w:ilvl="1" w:tplc="04090003" w:tentative="1">
+      <w:start w:val="1"/>
+      <w:numFmt w:val="bullet"/>
+      <w:lvlText w:val="o"/>
+      <w:lvlJc w:val="left"/>
+      <w:pPr>
+        <w:ind w:left="2220" w:hanging="360"/>
+      </w:pPr>
+      <w:rPr>
+        <w:rFonts w:ascii="Courier New" w:hAnsi="Courier New" w:cs="Courier New" w:hint="default"/>
+      </w:rPr>
+    </w:lvl>
+    <w:lvl w:ilvl="2" w:tplc="04090005" w:tentative="1">
+      <w:start w:val="1"/>
+      <w:numFmt w:val="bullet"/>
+      <w:lvlText w:val=""/>
+      <w:lvlJc w:val="left"/>
+      <w:pPr>
+        <w:ind w:left="2940" w:hanging="360"/>
+      </w:pPr>
+      <w:rPr>
+        <w:rFonts w:ascii="Wingdings" w:hAnsi="Wingdings" w:hint="default"/>
+      </w:rPr>
+    </w:lvl>
+    <w:lvl w:ilvl="3" w:tplc="04090001" w:tentative="1">
+      <w:start w:val="1"/>
+      <w:numFmt w:val="bullet"/>
+      <w:lvlText w:val=""/>
+      <w:lvlJc w:val="left"/>
+      <w:pPr>
+        <w:ind w:left="3660" w:hanging="360"/>
+      </w:pPr>
+      <w:rPr>
+        <w:rFonts w:ascii="Symbol" w:hAnsi="Symbol" w:hint="default"/>
+      </w:rPr>
+    </w:lvl>
+    <w:lvl w:ilvl="4" w:tplc="04090003" w:tentative="1">
+      <w:start w:val="1"/>
+      <w:numFmt w:val="bullet"/>
+      <w:lvlText w:val="o"/>
+      <w:lvlJc w:val="left"/>
+      <w:pPr>
+        <w:ind w:left="4380" w:hanging="360"/>
+      </w:pPr>
+      <w:rPr>
+        <w:rFonts w:ascii="Courier New" w:hAnsi="Courier New" w:cs="Courier New" w:hint="default"/>
+      </w:rPr>
+    </w:lvl>
+    <w:lvl w:ilvl="5" w:tplc="04090005" w:tentative="1">
+      <w:start w:val="1"/>
+      <w:numFmt w:val="bullet"/>
+      <w:lvlText w:val=""/>
+      <w:lvlJc w:val="left"/>
+      <w:pPr>
+        <w:ind w:left="5100" w:hanging="360"/>
+      </w:pPr>
+      <w:rPr>
+        <w:rFonts w:ascii="Wingdings" w:hAnsi="Wingdings" w:hint="default"/>
+      </w:rPr>
+    </w:lvl>
+    <w:lvl w:ilvl="6" w:tplc="04090001" w:tentative="1">
+      <w:start w:val="1"/>
+      <w:numFmt w:val="bullet"/>
+      <w:lvlText w:val=""/>
+      <w:lvlJc w:val="left"/>
+      <w:pPr>
+        <w:ind w:left="5820" w:hanging="360"/>
+      </w:pPr>
+      <w:rPr>
+        <w:rFonts w:ascii="Symbol" w:hAnsi="Symbol" w:hint="default"/>
+      </w:rPr>
+    </w:lvl>
+    <w:lvl w:ilvl="7" w:tplc="04090003" w:tentative="1">
+      <w:start w:val="1"/>
+      <w:numFmt w:val="bullet"/>
+      <w:lvlText w:val="o"/>
+      <w:lvlJc w:val="left"/>
+      <w:pPr>
+        <w:ind w:left="6540" w:hanging="360"/>
+      </w:pPr>
+      <w:rPr>
+        <w:rFonts w:ascii="Courier New" w:hAnsi="Courier New" w:cs="Courier New" w:hint="default"/>
+      </w:rPr>
+    </w:lvl>
+    <w:lvl w:ilvl="8" w:tplc="04090005" w:tentative="1">
+      <w:start w:val="1"/>
+      <w:numFmt w:val="bullet"/>
+      <w:lvlText w:val=""/>
+      <w:lvlJc w:val="left"/>
+      <w:pPr>
+        <w:ind w:left="7260" w:hanging="360"/>
+      </w:pPr>
+      <w:rPr>
+        <w:rFonts w:ascii="Wingdings" w:hAnsi="Wingdings" w:hint="default"/>
+      </w:rPr>
     </w:lvl>
   </w:abstractNum>
   <w:abstractNum w:abstractNumId="15">
@@ -19610,184 +19875,6 @@
     </w:lvl>
   </w:abstractNum>
   <w:abstractNum w:abstractNumId="16">
-    <w:nsid w:val="2A6D64E0"/>
-    <w:multiLevelType w:val="hybridMultilevel"/>
-    <w:tmpl w:val="C414CB8E"/>
-    <w:lvl w:ilvl="0" w:tplc="BDDE723C">
-      <w:start w:val="1"/>
-      <w:numFmt w:val="decimal"/>
-      <w:lvlText w:val="%1."/>
-      <w:lvlJc w:val="left"/>
-      <w:pPr>
-        <w:ind w:left="1080" w:hanging="360"/>
-      </w:pPr>
-      <w:rPr>
-        <w:rFonts w:hint="default"/>
-      </w:rPr>
-    </w:lvl>
-    <w:lvl w:ilvl="1" w:tplc="04090019" w:tentative="1">
-      <w:start w:val="1"/>
-      <w:numFmt w:val="lowerLetter"/>
-      <w:lvlText w:val="%2."/>
-      <w:lvlJc w:val="left"/>
-      <w:pPr>
-        <w:ind w:left="1800" w:hanging="360"/>
-      </w:pPr>
-    </w:lvl>
-    <w:lvl w:ilvl="2" w:tplc="0409001B" w:tentative="1">
-      <w:start w:val="1"/>
-      <w:numFmt w:val="lowerRoman"/>
-      <w:lvlText w:val="%3."/>
-      <w:lvlJc w:val="right"/>
-      <w:pPr>
-        <w:ind w:left="2520" w:hanging="180"/>
-      </w:pPr>
-    </w:lvl>
-    <w:lvl w:ilvl="3" w:tplc="0409000F" w:tentative="1">
-      <w:start w:val="1"/>
-      <w:numFmt w:val="decimal"/>
-      <w:lvlText w:val="%4."/>
-      <w:lvlJc w:val="left"/>
-      <w:pPr>
-        <w:ind w:left="3240" w:hanging="360"/>
-      </w:pPr>
-    </w:lvl>
-    <w:lvl w:ilvl="4" w:tplc="04090019" w:tentative="1">
-      <w:start w:val="1"/>
-      <w:numFmt w:val="lowerLetter"/>
-      <w:lvlText w:val="%5."/>
-      <w:lvlJc w:val="left"/>
-      <w:pPr>
-        <w:ind w:left="3960" w:hanging="360"/>
-      </w:pPr>
-    </w:lvl>
-    <w:lvl w:ilvl="5" w:tplc="0409001B" w:tentative="1">
-      <w:start w:val="1"/>
-      <w:numFmt w:val="lowerRoman"/>
-      <w:lvlText w:val="%6."/>
-      <w:lvlJc w:val="right"/>
-      <w:pPr>
-        <w:ind w:left="4680" w:hanging="180"/>
-      </w:pPr>
-    </w:lvl>
-    <w:lvl w:ilvl="6" w:tplc="0409000F" w:tentative="1">
-      <w:start w:val="1"/>
-      <w:numFmt w:val="decimal"/>
-      <w:lvlText w:val="%7."/>
-      <w:lvlJc w:val="left"/>
-      <w:pPr>
-        <w:ind w:left="5400" w:hanging="360"/>
-      </w:pPr>
-    </w:lvl>
-    <w:lvl w:ilvl="7" w:tplc="04090019" w:tentative="1">
-      <w:start w:val="1"/>
-      <w:numFmt w:val="lowerLetter"/>
-      <w:lvlText w:val="%8."/>
-      <w:lvlJc w:val="left"/>
-      <w:pPr>
-        <w:ind w:left="6120" w:hanging="360"/>
-      </w:pPr>
-    </w:lvl>
-    <w:lvl w:ilvl="8" w:tplc="0409001B" w:tentative="1">
-      <w:start w:val="1"/>
-      <w:numFmt w:val="lowerRoman"/>
-      <w:lvlText w:val="%9."/>
-      <w:lvlJc w:val="right"/>
-      <w:pPr>
-        <w:ind w:left="6840" w:hanging="180"/>
-      </w:pPr>
-    </w:lvl>
-  </w:abstractNum>
-  <w:abstractNum w:abstractNumId="17">
-    <w:nsid w:val="2B3D0DEF"/>
-    <w:multiLevelType w:val="hybridMultilevel"/>
-    <w:tmpl w:val="C8A03A7E"/>
-    <w:lvl w:ilvl="0" w:tplc="0409000F">
-      <w:start w:val="1"/>
-      <w:numFmt w:val="decimal"/>
-      <w:lvlText w:val="%1."/>
-      <w:lvlJc w:val="left"/>
-      <w:pPr>
-        <w:ind w:left="720" w:hanging="360"/>
-      </w:pPr>
-      <w:rPr>
-        <w:rFonts w:hint="default"/>
-      </w:rPr>
-    </w:lvl>
-    <w:lvl w:ilvl="1" w:tplc="04090019" w:tentative="1">
-      <w:start w:val="1"/>
-      <w:numFmt w:val="lowerLetter"/>
-      <w:lvlText w:val="%2."/>
-      <w:lvlJc w:val="left"/>
-      <w:pPr>
-        <w:ind w:left="1440" w:hanging="360"/>
-      </w:pPr>
-    </w:lvl>
-    <w:lvl w:ilvl="2" w:tplc="0409001B" w:tentative="1">
-      <w:start w:val="1"/>
-      <w:numFmt w:val="lowerRoman"/>
-      <w:lvlText w:val="%3."/>
-      <w:lvlJc w:val="right"/>
-      <w:pPr>
-        <w:ind w:left="2160" w:hanging="180"/>
-      </w:pPr>
-    </w:lvl>
-    <w:lvl w:ilvl="3" w:tplc="0409000F" w:tentative="1">
-      <w:start w:val="1"/>
-      <w:numFmt w:val="decimal"/>
-      <w:lvlText w:val="%4."/>
-      <w:lvlJc w:val="left"/>
-      <w:pPr>
-        <w:ind w:left="2880" w:hanging="360"/>
-      </w:pPr>
-    </w:lvl>
-    <w:lvl w:ilvl="4" w:tplc="04090019" w:tentative="1">
-      <w:start w:val="1"/>
-      <w:numFmt w:val="lowerLetter"/>
-      <w:lvlText w:val="%5."/>
-      <w:lvlJc w:val="left"/>
-      <w:pPr>
-        <w:ind w:left="3600" w:hanging="360"/>
-      </w:pPr>
-    </w:lvl>
-    <w:lvl w:ilvl="5" w:tplc="0409001B" w:tentative="1">
-      <w:start w:val="1"/>
-      <w:numFmt w:val="lowerRoman"/>
-      <w:lvlText w:val="%6."/>
-      <w:lvlJc w:val="right"/>
-      <w:pPr>
-        <w:ind w:left="4320" w:hanging="180"/>
-      </w:pPr>
-    </w:lvl>
-    <w:lvl w:ilvl="6" w:tplc="0409000F" w:tentative="1">
-      <w:start w:val="1"/>
-      <w:numFmt w:val="decimal"/>
-      <w:lvlText w:val="%7."/>
-      <w:lvlJc w:val="left"/>
-      <w:pPr>
-        <w:ind w:left="5040" w:hanging="360"/>
-      </w:pPr>
-    </w:lvl>
-    <w:lvl w:ilvl="7" w:tplc="04090019" w:tentative="1">
-      <w:start w:val="1"/>
-      <w:numFmt w:val="lowerLetter"/>
-      <w:lvlText w:val="%8."/>
-      <w:lvlJc w:val="left"/>
-      <w:pPr>
-        <w:ind w:left="5760" w:hanging="360"/>
-      </w:pPr>
-    </w:lvl>
-    <w:lvl w:ilvl="8" w:tplc="0409001B" w:tentative="1">
-      <w:start w:val="1"/>
-      <w:numFmt w:val="lowerRoman"/>
-      <w:lvlText w:val="%9."/>
-      <w:lvlJc w:val="right"/>
-      <w:pPr>
-        <w:ind w:left="6480" w:hanging="180"/>
-      </w:pPr>
-    </w:lvl>
-  </w:abstractNum>
-  <w:abstractNum w:abstractNumId="18">
     <w:nsid w:val="2B7848DB"/>
     <w:multiLevelType w:val="multilevel"/>
     <w:tmpl w:val="137615B8"/>
@@ -19894,7 +19981,7 @@
       </w:pPr>
     </w:lvl>
   </w:abstractNum>
-  <w:abstractNum w:abstractNumId="19">
+  <w:abstractNum w:abstractNumId="17">
     <w:nsid w:val="2C9D2BAD"/>
     <w:multiLevelType w:val="hybridMultilevel"/>
     <w:tmpl w:val="6B0890B2"/>
@@ -19987,7 +20074,7 @@
       </w:pPr>
     </w:lvl>
   </w:abstractNum>
-  <w:abstractNum w:abstractNumId="20">
+  <w:abstractNum w:abstractNumId="18">
     <w:nsid w:val="310C47B3"/>
     <w:multiLevelType w:val="hybridMultilevel"/>
     <w:tmpl w:val="D0167E42"/>
@@ -20101,7 +20188,7 @@
       </w:rPr>
     </w:lvl>
   </w:abstractNum>
-  <w:abstractNum w:abstractNumId="21">
+  <w:abstractNum w:abstractNumId="19">
     <w:nsid w:val="33783EEE"/>
     <w:multiLevelType w:val="hybridMultilevel"/>
     <w:tmpl w:val="CB2847AA"/>
@@ -20197,7 +20284,7 @@
       </w:pPr>
     </w:lvl>
   </w:abstractNum>
-  <w:abstractNum w:abstractNumId="22">
+  <w:abstractNum w:abstractNumId="20">
     <w:nsid w:val="39CC0F7E"/>
     <w:multiLevelType w:val="hybridMultilevel"/>
     <w:tmpl w:val="041CE53E"/>
@@ -20310,156 +20397,7 @@
       </w:rPr>
     </w:lvl>
   </w:abstractNum>
-  <w:abstractNum w:abstractNumId="23">
-    <w:nsid w:val="3A982780"/>
-    <w:multiLevelType w:val="multilevel"/>
-    <w:tmpl w:val="07AA60F6"/>
-    <w:lvl w:ilvl="0">
-      <w:start w:val="1"/>
-      <w:numFmt w:val="bullet"/>
-      <w:lvlText w:val=""/>
-      <w:lvlJc w:val="left"/>
-      <w:pPr>
-        <w:tabs>
-          <w:tab w:val="num" w:pos="720"/>
-        </w:tabs>
-        <w:ind w:left="720" w:hanging="360"/>
-      </w:pPr>
-      <w:rPr>
-        <w:rFonts w:ascii="Symbol" w:hAnsi="Symbol" w:hint="default"/>
-        <w:sz w:val="20"/>
-      </w:rPr>
-    </w:lvl>
-    <w:lvl w:ilvl="1">
-      <w:start w:val="1"/>
-      <w:numFmt w:val="bullet"/>
-      <w:lvlText w:val="o"/>
-      <w:lvlJc w:val="left"/>
-      <w:pPr>
-        <w:tabs>
-          <w:tab w:val="num" w:pos="1440"/>
-        </w:tabs>
-        <w:ind w:left="1440" w:hanging="360"/>
-      </w:pPr>
-      <w:rPr>
-        <w:rFonts w:ascii="Courier New" w:hAnsi="Courier New" w:hint="default"/>
-        <w:sz w:val="20"/>
-      </w:rPr>
-    </w:lvl>
-    <w:lvl w:ilvl="2" w:tentative="1">
-      <w:start w:val="1"/>
-      <w:numFmt w:val="bullet"/>
-      <w:lvlText w:val=""/>
-      <w:lvlJc w:val="left"/>
-      <w:pPr>
-        <w:tabs>
-          <w:tab w:val="num" w:pos="2160"/>
-        </w:tabs>
-        <w:ind w:left="2160" w:hanging="360"/>
-      </w:pPr>
-      <w:rPr>
-        <w:rFonts w:ascii="Wingdings" w:hAnsi="Wingdings" w:hint="default"/>
-        <w:sz w:val="20"/>
-      </w:rPr>
-    </w:lvl>
-    <w:lvl w:ilvl="3" w:tentative="1">
-      <w:start w:val="1"/>
-      <w:numFmt w:val="bullet"/>
-      <w:lvlText w:val=""/>
-      <w:lvlJc w:val="left"/>
-      <w:pPr>
-        <w:tabs>
-          <w:tab w:val="num" w:pos="2880"/>
-        </w:tabs>
-        <w:ind w:left="2880" w:hanging="360"/>
-      </w:pPr>
-      <w:rPr>
-        <w:rFonts w:ascii="Wingdings" w:hAnsi="Wingdings" w:hint="default"/>
-        <w:sz w:val="20"/>
-      </w:rPr>
-    </w:lvl>
-    <w:lvl w:ilvl="4" w:tentative="1">
-      <w:start w:val="1"/>
-      <w:numFmt w:val="bullet"/>
-      <w:lvlText w:val=""/>
-      <w:lvlJc w:val="left"/>
-      <w:pPr>
-        <w:tabs>
-          <w:tab w:val="num" w:pos="3600"/>
-        </w:tabs>
-        <w:ind w:left="3600" w:hanging="360"/>
-      </w:pPr>
-      <w:rPr>
-        <w:rFonts w:ascii="Wingdings" w:hAnsi="Wingdings" w:hint="default"/>
-        <w:sz w:val="20"/>
-      </w:rPr>
-    </w:lvl>
-    <w:lvl w:ilvl="5" w:tentative="1">
-      <w:start w:val="1"/>
-      <w:numFmt w:val="bullet"/>
-      <w:lvlText w:val=""/>
-      <w:lvlJc w:val="left"/>
-      <w:pPr>
-        <w:tabs>
-          <w:tab w:val="num" w:pos="4320"/>
-        </w:tabs>
-        <w:ind w:left="4320" w:hanging="360"/>
-      </w:pPr>
-      <w:rPr>
-        <w:rFonts w:ascii="Wingdings" w:hAnsi="Wingdings" w:hint="default"/>
-        <w:sz w:val="20"/>
-      </w:rPr>
-    </w:lvl>
-    <w:lvl w:ilvl="6" w:tentative="1">
-      <w:start w:val="1"/>
-      <w:numFmt w:val="bullet"/>
-      <w:lvlText w:val=""/>
-      <w:lvlJc w:val="left"/>
-      <w:pPr>
-        <w:tabs>
-          <w:tab w:val="num" w:pos="5040"/>
-        </w:tabs>
-        <w:ind w:left="5040" w:hanging="360"/>
-      </w:pPr>
-      <w:rPr>
-        <w:rFonts w:ascii="Wingdings" w:hAnsi="Wingdings" w:hint="default"/>
-        <w:sz w:val="20"/>
-      </w:rPr>
-    </w:lvl>
-    <w:lvl w:ilvl="7" w:tentative="1">
-      <w:start w:val="1"/>
-      <w:numFmt w:val="bullet"/>
-      <w:lvlText w:val=""/>
-      <w:lvlJc w:val="left"/>
-      <w:pPr>
-        <w:tabs>
-          <w:tab w:val="num" w:pos="5760"/>
-        </w:tabs>
-        <w:ind w:left="5760" w:hanging="360"/>
-      </w:pPr>
-      <w:rPr>
-        <w:rFonts w:ascii="Wingdings" w:hAnsi="Wingdings" w:hint="default"/>
-        <w:sz w:val="20"/>
-      </w:rPr>
-    </w:lvl>
-    <w:lvl w:ilvl="8" w:tentative="1">
-      <w:start w:val="1"/>
-      <w:numFmt w:val="bullet"/>
-      <w:lvlText w:val=""/>
-      <w:lvlJc w:val="left"/>
-      <w:pPr>
-        <w:tabs>
-          <w:tab w:val="num" w:pos="6480"/>
-        </w:tabs>
-        <w:ind w:left="6480" w:hanging="360"/>
-      </w:pPr>
-      <w:rPr>
-        <w:rFonts w:ascii="Wingdings" w:hAnsi="Wingdings" w:hint="default"/>
-        <w:sz w:val="20"/>
-      </w:rPr>
-    </w:lvl>
-  </w:abstractNum>
-  <w:abstractNum w:abstractNumId="24">
+  <w:abstractNum w:abstractNumId="21">
     <w:nsid w:val="3B54450A"/>
     <w:multiLevelType w:val="hybridMultilevel"/>
     <w:tmpl w:val="C33AFCEE"/>
@@ -20572,7 +20510,7 @@
       </w:rPr>
     </w:lvl>
   </w:abstractNum>
-  <w:abstractNum w:abstractNumId="25">
+  <w:abstractNum w:abstractNumId="22">
     <w:nsid w:val="40635CA2"/>
     <w:multiLevelType w:val="hybridMultilevel"/>
     <w:tmpl w:val="6216629E"/>
@@ -20665,7 +20603,7 @@
       </w:pPr>
     </w:lvl>
   </w:abstractNum>
-  <w:abstractNum w:abstractNumId="26">
+  <w:abstractNum w:abstractNumId="23">
     <w:nsid w:val="43AA1AAA"/>
     <w:multiLevelType w:val="hybridMultilevel"/>
     <w:tmpl w:val="50541406"/>
@@ -20758,7 +20696,7 @@
       </w:pPr>
     </w:lvl>
   </w:abstractNum>
-  <w:abstractNum w:abstractNumId="27">
+  <w:abstractNum w:abstractNumId="24">
     <w:nsid w:val="47036F92"/>
     <w:multiLevelType w:val="hybridMultilevel"/>
     <w:tmpl w:val="08AE3EE4"/>
@@ -20871,7 +20809,7 @@
       </w:rPr>
     </w:lvl>
   </w:abstractNum>
-  <w:abstractNum w:abstractNumId="28">
+  <w:abstractNum w:abstractNumId="25">
     <w:nsid w:val="483736D3"/>
     <w:multiLevelType w:val="hybridMultilevel"/>
     <w:tmpl w:val="EDAC9A98"/>
@@ -20987,7 +20925,7 @@
       </w:rPr>
     </w:lvl>
   </w:abstractNum>
-  <w:abstractNum w:abstractNumId="29">
+  <w:abstractNum w:abstractNumId="26">
     <w:nsid w:val="489C5E44"/>
     <w:multiLevelType w:val="hybridMultilevel"/>
     <w:tmpl w:val="1F2896A4"/>
@@ -21103,7 +21041,7 @@
       </w:rPr>
     </w:lvl>
   </w:abstractNum>
-  <w:abstractNum w:abstractNumId="30">
+  <w:abstractNum w:abstractNumId="27">
     <w:nsid w:val="551D05E4"/>
     <w:multiLevelType w:val="hybridMultilevel"/>
     <w:tmpl w:val="8A10FF30"/>
@@ -21190,7 +21128,7 @@
       </w:pPr>
     </w:lvl>
   </w:abstractNum>
-  <w:abstractNum w:abstractNumId="31">
+  <w:abstractNum w:abstractNumId="28">
     <w:nsid w:val="566D6D60"/>
     <w:multiLevelType w:val="hybridMultilevel"/>
     <w:tmpl w:val="6D46757E"/>
@@ -21283,7 +21221,7 @@
       </w:pPr>
     </w:lvl>
   </w:abstractNum>
-  <w:abstractNum w:abstractNumId="32">
+  <w:abstractNum w:abstractNumId="29">
     <w:nsid w:val="56A25D22"/>
     <w:multiLevelType w:val="hybridMultilevel"/>
     <w:tmpl w:val="916C6078"/>
@@ -21404,7 +21342,7 @@
       </w:rPr>
     </w:lvl>
   </w:abstractNum>
-  <w:abstractNum w:abstractNumId="33">
+  <w:abstractNum w:abstractNumId="30">
     <w:nsid w:val="591F4A68"/>
     <w:multiLevelType w:val="hybridMultilevel"/>
     <w:tmpl w:val="732029EC"/>
@@ -21517,7 +21455,7 @@
       </w:rPr>
     </w:lvl>
   </w:abstractNum>
-  <w:abstractNum w:abstractNumId="34">
+  <w:abstractNum w:abstractNumId="31">
     <w:nsid w:val="606A0F0B"/>
     <w:multiLevelType w:val="hybridMultilevel"/>
     <w:tmpl w:val="683C3F58"/>
@@ -21607,7 +21545,7 @@
       </w:pPr>
     </w:lvl>
   </w:abstractNum>
-  <w:abstractNum w:abstractNumId="35">
+  <w:abstractNum w:abstractNumId="32">
     <w:nsid w:val="62E830C8"/>
     <w:multiLevelType w:val="hybridMultilevel"/>
     <w:tmpl w:val="7116BDAC"/>
@@ -21720,7 +21658,7 @@
       </w:rPr>
     </w:lvl>
   </w:abstractNum>
-  <w:abstractNum w:abstractNumId="36">
+  <w:abstractNum w:abstractNumId="33">
     <w:nsid w:val="67811C98"/>
     <w:multiLevelType w:val="singleLevel"/>
     <w:tmpl w:val="A1DC1DFE"/>
@@ -21743,7 +21681,7 @@
       </w:rPr>
     </w:lvl>
   </w:abstractNum>
-  <w:abstractNum w:abstractNumId="37">
+  <w:abstractNum w:abstractNumId="34">
     <w:nsid w:val="693C7AAC"/>
     <w:multiLevelType w:val="hybridMultilevel"/>
     <w:tmpl w:val="10389FB0"/>
@@ -21861,7 +21799,7 @@
       </w:rPr>
     </w:lvl>
   </w:abstractNum>
-  <w:abstractNum w:abstractNumId="38">
+  <w:abstractNum w:abstractNumId="35">
     <w:nsid w:val="6A976875"/>
     <w:multiLevelType w:val="hybridMultilevel"/>
     <w:tmpl w:val="D26CF566"/>
@@ -21979,7 +21917,7 @@
       </w:rPr>
     </w:lvl>
   </w:abstractNum>
-  <w:abstractNum w:abstractNumId="39">
+  <w:abstractNum w:abstractNumId="36">
     <w:nsid w:val="6DF477DE"/>
     <w:multiLevelType w:val="multilevel"/>
     <w:tmpl w:val="07242932"/>
@@ -22069,7 +22007,7 @@
       </w:pPr>
     </w:lvl>
   </w:abstractNum>
-  <w:abstractNum w:abstractNumId="40">
+  <w:abstractNum w:abstractNumId="37">
     <w:nsid w:val="6E614534"/>
     <w:multiLevelType w:val="hybridMultilevel"/>
     <w:tmpl w:val="DBAE4690"/>
@@ -22165,7 +22103,7 @@
       </w:pPr>
     </w:lvl>
   </w:abstractNum>
-  <w:abstractNum w:abstractNumId="41">
+  <w:abstractNum w:abstractNumId="38">
     <w:nsid w:val="72F745A0"/>
     <w:multiLevelType w:val="hybridMultilevel"/>
     <w:tmpl w:val="A8904A2A"/>
@@ -22278,156 +22216,7 @@
       </w:rPr>
     </w:lvl>
   </w:abstractNum>
-  <w:abstractNum w:abstractNumId="42">
-    <w:nsid w:val="75755255"/>
-    <w:multiLevelType w:val="multilevel"/>
-    <w:tmpl w:val="9C503A02"/>
-    <w:lvl w:ilvl="0">
-      <w:start w:val="1"/>
-      <w:numFmt w:val="bullet"/>
-      <w:lvlText w:val=""/>
-      <w:lvlJc w:val="left"/>
-      <w:pPr>
-        <w:tabs>
-          <w:tab w:val="num" w:pos="720"/>
-        </w:tabs>
-        <w:ind w:left="720" w:hanging="360"/>
-      </w:pPr>
-      <w:rPr>
-        <w:rFonts w:ascii="Wingdings" w:hAnsi="Wingdings" w:hint="default"/>
-        <w:sz w:val="20"/>
-      </w:rPr>
-    </w:lvl>
-    <w:lvl w:ilvl="1" w:tentative="1">
-      <w:start w:val="1"/>
-      <w:numFmt w:val="bullet"/>
-      <w:lvlText w:val=""/>
-      <w:lvlJc w:val="left"/>
-      <w:pPr>
-        <w:tabs>
-          <w:tab w:val="num" w:pos="1440"/>
-        </w:tabs>
-        <w:ind w:left="1440" w:hanging="360"/>
-      </w:pPr>
-      <w:rPr>
-        <w:rFonts w:ascii="Wingdings" w:hAnsi="Wingdings" w:hint="default"/>
-        <w:sz w:val="20"/>
-      </w:rPr>
-    </w:lvl>
-    <w:lvl w:ilvl="2" w:tentative="1">
-      <w:start w:val="1"/>
-      <w:numFmt w:val="bullet"/>
-      <w:lvlText w:val=""/>
-      <w:lvlJc w:val="left"/>
-      <w:pPr>
-        <w:tabs>
-          <w:tab w:val="num" w:pos="2160"/>
-        </w:tabs>
-        <w:ind w:left="2160" w:hanging="360"/>
-      </w:pPr>
-      <w:rPr>
-        <w:rFonts w:ascii="Wingdings" w:hAnsi="Wingdings" w:hint="default"/>
-        <w:sz w:val="20"/>
-      </w:rPr>
-    </w:lvl>
-    <w:lvl w:ilvl="3" w:tentative="1">
-      <w:start w:val="1"/>
-      <w:numFmt w:val="bullet"/>
-      <w:lvlText w:val=""/>
-      <w:lvlJc w:val="left"/>
-      <w:pPr>
-        <w:tabs>
-          <w:tab w:val="num" w:pos="2880"/>
-        </w:tabs>
-        <w:ind w:left="2880" w:hanging="360"/>
-      </w:pPr>
-      <w:rPr>
-        <w:rFonts w:ascii="Wingdings" w:hAnsi="Wingdings" w:hint="default"/>
-        <w:sz w:val="20"/>
-      </w:rPr>
-    </w:lvl>
-    <w:lvl w:ilvl="4" w:tentative="1">
-      <w:start w:val="1"/>
-      <w:numFmt w:val="bullet"/>
-      <w:lvlText w:val=""/>
-      <w:lvlJc w:val="left"/>
-      <w:pPr>
-        <w:tabs>
-          <w:tab w:val="num" w:pos="3600"/>
-        </w:tabs>
-        <w:ind w:left="3600" w:hanging="360"/>
-      </w:pPr>
-      <w:rPr>
-        <w:rFonts w:ascii="Wingdings" w:hAnsi="Wingdings" w:hint="default"/>
-        <w:sz w:val="20"/>
-      </w:rPr>
-    </w:lvl>
-    <w:lvl w:ilvl="5" w:tentative="1">
-      <w:start w:val="1"/>
-      <w:numFmt w:val="bullet"/>
-      <w:lvlText w:val=""/>
-      <w:lvlJc w:val="left"/>
-      <w:pPr>
-        <w:tabs>
-          <w:tab w:val="num" w:pos="4320"/>
-        </w:tabs>
-        <w:ind w:left="4320" w:hanging="360"/>
-      </w:pPr>
-      <w:rPr>
-        <w:rFonts w:ascii="Wingdings" w:hAnsi="Wingdings" w:hint="default"/>
-        <w:sz w:val="20"/>
-      </w:rPr>
-    </w:lvl>
-    <w:lvl w:ilvl="6" w:tentative="1">
-      <w:start w:val="1"/>
-      <w:numFmt w:val="bullet"/>
-      <w:lvlText w:val=""/>
-      <w:lvlJc w:val="left"/>
-      <w:pPr>
-        <w:tabs>
-          <w:tab w:val="num" w:pos="5040"/>
-        </w:tabs>
-        <w:ind w:left="5040" w:hanging="360"/>
-      </w:pPr>
-      <w:rPr>
-        <w:rFonts w:ascii="Wingdings" w:hAnsi="Wingdings" w:hint="default"/>
-        <w:sz w:val="20"/>
-      </w:rPr>
-    </w:lvl>
-    <w:lvl w:ilvl="7" w:tentative="1">
-      <w:start w:val="1"/>
-      <w:numFmt w:val="bullet"/>
-      <w:lvlText w:val=""/>
-      <w:lvlJc w:val="left"/>
-      <w:pPr>
-        <w:tabs>
-          <w:tab w:val="num" w:pos="5760"/>
-        </w:tabs>
-        <w:ind w:left="5760" w:hanging="360"/>
-      </w:pPr>
-      <w:rPr>
-        <w:rFonts w:ascii="Wingdings" w:hAnsi="Wingdings" w:hint="default"/>
-        <w:sz w:val="20"/>
-      </w:rPr>
-    </w:lvl>
-    <w:lvl w:ilvl="8" w:tentative="1">
-      <w:start w:val="1"/>
-      <w:numFmt w:val="bullet"/>
-      <w:lvlText w:val=""/>
-      <w:lvlJc w:val="left"/>
-      <w:pPr>
-        <w:tabs>
-          <w:tab w:val="num" w:pos="6480"/>
-        </w:tabs>
-        <w:ind w:left="6480" w:hanging="360"/>
-      </w:pPr>
-      <w:rPr>
-        <w:rFonts w:ascii="Wingdings" w:hAnsi="Wingdings" w:hint="default"/>
-        <w:sz w:val="20"/>
-      </w:rPr>
-    </w:lvl>
-  </w:abstractNum>
-  <w:abstractNum w:abstractNumId="43">
+  <w:abstractNum w:abstractNumId="39">
     <w:nsid w:val="76DC1CF4"/>
     <w:multiLevelType w:val="hybridMultilevel"/>
     <w:tmpl w:val="C22EEC6E"/>
@@ -22521,121 +22310,121 @@
     </w:lvl>
   </w:abstractNum>
   <w:num w:numId="1">
-    <w:abstractNumId w:val="4"/>
+    <w:abstractNumId w:val="3"/>
   </w:num>
   <w:num w:numId="2">
-    <w:abstractNumId w:val="39"/>
+    <w:abstractNumId w:val="36"/>
   </w:num>
   <w:num w:numId="3">
-    <w:abstractNumId w:val="37"/>
+    <w:abstractNumId w:val="34"/>
   </w:num>
   <w:num w:numId="4">
-    <w:abstractNumId w:val="25"/>
+    <w:abstractNumId w:val="22"/>
   </w:num>
   <w:num w:numId="5">
-    <w:abstractNumId w:val="30"/>
+    <w:abstractNumId w:val="27"/>
   </w:num>
   <w:num w:numId="6">
     <w:abstractNumId w:val="15"/>
   </w:num>
   <w:num w:numId="7">
-    <w:abstractNumId w:val="32"/>
+    <w:abstractNumId w:val="29"/>
   </w:num>
   <w:num w:numId="8">
-    <w:abstractNumId w:val="28"/>
+    <w:abstractNumId w:val="25"/>
   </w:num>
   <w:num w:numId="9">
-    <w:abstractNumId w:val="11"/>
+    <w:abstractNumId w:val="10"/>
   </w:num>
   <w:num w:numId="10">
-    <w:abstractNumId w:val="9"/>
+    <w:abstractNumId w:val="8"/>
   </w:num>
   <w:num w:numId="11">
-    <w:abstractNumId w:val="29"/>
+    <w:abstractNumId w:val="26"/>
   </w:num>
   <w:num w:numId="12">
-    <w:abstractNumId w:val="40"/>
+    <w:abstractNumId w:val="37"/>
   </w:num>
   <w:num w:numId="13">
-    <w:abstractNumId w:val="4"/>
+    <w:abstractNumId w:val="3"/>
     <w:lvlOverride w:ilvl="0">
       <w:startOverride w:val="1"/>
     </w:lvlOverride>
   </w:num>
   <w:num w:numId="14">
-    <w:abstractNumId w:val="4"/>
+    <w:abstractNumId w:val="3"/>
     <w:lvlOverride w:ilvl="0">
       <w:startOverride w:val="1"/>
     </w:lvlOverride>
   </w:num>
   <w:num w:numId="15">
-    <w:abstractNumId w:val="2"/>
+    <w:abstractNumId w:val="1"/>
   </w:num>
   <w:num w:numId="16">
-    <w:abstractNumId w:val="3"/>
+    <w:abstractNumId w:val="2"/>
   </w:num>
   <w:num w:numId="17">
     <w:abstractNumId w:val="0"/>
   </w:num>
   <w:num w:numId="18">
-    <w:abstractNumId w:val="36"/>
+    <w:abstractNumId w:val="33"/>
   </w:num>
   <w:num w:numId="19">
-    <w:abstractNumId w:val="6"/>
+    <w:abstractNumId w:val="5"/>
   </w:num>
   <w:num w:numId="20">
-    <w:abstractNumId w:val="8"/>
+    <w:abstractNumId w:val="7"/>
   </w:num>
   <w:num w:numId="21">
-    <w:abstractNumId w:val="34"/>
+    <w:abstractNumId w:val="31"/>
   </w:num>
   <w:num w:numId="22">
+    <w:abstractNumId w:val="17"/>
+  </w:num>
+  <w:num w:numId="23">
+    <w:abstractNumId w:val="35"/>
+  </w:num>
+  <w:num w:numId="24">
+    <w:abstractNumId w:val="13"/>
+  </w:num>
+  <w:num w:numId="25">
+    <w:abstractNumId w:val="11"/>
+  </w:num>
+  <w:num w:numId="26">
+    <w:abstractNumId w:val="18"/>
+  </w:num>
+  <w:num w:numId="27">
+    <w:abstractNumId w:val="16"/>
+  </w:num>
+  <w:num w:numId="28">
+    <w:abstractNumId w:val="39"/>
+  </w:num>
+  <w:num w:numId="29">
+    <w:abstractNumId w:val="12"/>
+  </w:num>
+  <w:num w:numId="30">
     <w:abstractNumId w:val="19"/>
   </w:num>
-  <w:num w:numId="23">
-    <w:abstractNumId w:val="38"/>
-  </w:num>
-  <w:num w:numId="24">
-    <w:abstractNumId w:val="14"/>
-  </w:num>
-  <w:num w:numId="25">
-    <w:abstractNumId w:val="12"/>
-  </w:num>
-  <w:num w:numId="26">
-    <w:abstractNumId w:val="20"/>
-  </w:num>
-  <w:num w:numId="27">
-    <w:abstractNumId w:val="18"/>
-  </w:num>
-  <w:num w:numId="28">
-    <w:abstractNumId w:val="43"/>
-  </w:num>
-  <w:num w:numId="29">
-    <w:abstractNumId w:val="13"/>
-  </w:num>
-  <w:num w:numId="30">
-    <w:abstractNumId w:val="21"/>
-  </w:num>
   <w:num w:numId="31">
-    <w:abstractNumId w:val="26"/>
+    <w:abstractNumId w:val="23"/>
   </w:num>
   <w:num w:numId="32">
-    <w:abstractNumId w:val="4"/>
+    <w:abstractNumId w:val="3"/>
     <w:lvlOverride w:ilvl="0">
       <w:startOverride w:val="1"/>
     </w:lvlOverride>
   </w:num>
   <w:num w:numId="33">
-    <w:abstractNumId w:val="4"/>
+    <w:abstractNumId w:val="3"/>
     <w:lvlOverride w:ilvl="0">
       <w:startOverride w:val="1"/>
     </w:lvlOverride>
   </w:num>
   <w:num w:numId="34">
-    <w:abstractNumId w:val="31"/>
+    <w:abstractNumId w:val="28"/>
   </w:num>
   <w:num w:numId="35">
-    <w:abstractNumId w:val="39"/>
+    <w:abstractNumId w:val="36"/>
     <w:lvlOverride w:ilvl="0">
       <w:startOverride w:val="1"/>
     </w:lvlOverride>
@@ -22665,69 +22454,48 @@
     </w:lvlOverride>
   </w:num>
   <w:num w:numId="36">
-    <w:abstractNumId w:val="4"/>
+    <w:abstractNumId w:val="3"/>
     <w:lvlOverride w:ilvl="0">
       <w:startOverride w:val="1"/>
     </w:lvlOverride>
   </w:num>
   <w:num w:numId="37">
-    <w:abstractNumId w:val="10"/>
+    <w:abstractNumId w:val="9"/>
   </w:num>
   <w:num w:numId="38">
-    <w:abstractNumId w:val="7"/>
+    <w:abstractNumId w:val="6"/>
   </w:num>
   <w:num w:numId="39">
-    <w:abstractNumId w:val="27"/>
+    <w:abstractNumId w:val="24"/>
   </w:num>
   <w:num w:numId="40">
-    <w:abstractNumId w:val="35"/>
+    <w:abstractNumId w:val="32"/>
   </w:num>
   <w:num w:numId="41">
-    <w:abstractNumId w:val="24"/>
+    <w:abstractNumId w:val="21"/>
   </w:num>
   <w:num w:numId="42">
-    <w:abstractNumId w:val="22"/>
+    <w:abstractNumId w:val="20"/>
   </w:num>
   <w:num w:numId="43">
-    <w:abstractNumId w:val="33"/>
+    <w:abstractNumId w:val="30"/>
   </w:num>
   <w:num w:numId="44">
-    <w:abstractNumId w:val="4"/>
+    <w:abstractNumId w:val="3"/>
     <w:lvlOverride w:ilvl="0">
       <w:startOverride w:val="1"/>
     </w:lvlOverride>
   </w:num>
   <w:num w:numId="45">
-    <w:abstractNumId w:val="1"/>
+    <w:abstractNumId w:val="38"/>
   </w:num>
   <w:num w:numId="46">
-    <w:abstractNumId w:val="23"/>
+    <w:abstractNumId w:val="4"/>
   </w:num>
   <w:num w:numId="47">
-    <w:abstractNumId w:val="41"/>
+    <w:abstractNumId w:val="14"/>
   </w:num>
-  <w:num w:numId="48">
-    <w:abstractNumId w:val="4"/>
-  </w:num>
-  <w:num w:numId="49">
-    <w:abstractNumId w:val="4"/>
-  </w:num>
-  <w:num w:numId="50">
-    <w:abstractNumId w:val="42"/>
-  </w:num>
-  <w:num w:numId="51">
-    <w:abstractNumId w:val="4"/>
-  </w:num>
-  <w:num w:numId="52">
-    <w:abstractNumId w:val="17"/>
-  </w:num>
-  <w:num w:numId="53">
-    <w:abstractNumId w:val="16"/>
-  </w:num>
-  <w:num w:numId="54">
-    <w:abstractNumId w:val="5"/>
-  </w:num>
-  <w:numIdMacAtCleanup w:val="44"/>
+  <w:numIdMacAtCleanup w:val="47"/>
 </w:numbering>
 </file>
 
@@ -29028,7 +28796,7 @@
 </file>
 
 <file path=customXml/itemProps5.xml><?xml version="1.0" encoding="utf-8"?>
-<ds:datastoreItem xmlns:ds="http://schemas.openxmlformats.org/officeDocument/2006/customXml" ds:itemID="{94B41D62-877D-4DEA-9427-8A5F364D78F1}">
+<ds:datastoreItem xmlns:ds="http://schemas.openxmlformats.org/officeDocument/2006/customXml" ds:itemID="{AF5628E2-7D34-4B87-8D06-E5FDAB4112B8}">
   <ds:schemaRefs>
     <ds:schemaRef ds:uri="http://schemas.openxmlformats.org/officeDocument/2006/bibliography"/>
   </ds:schemaRefs>

</xml_diff>